<commit_message>
chore: Revamp of Database Structure
To denormalize the data
</commit_message>
<xml_diff>
--- a/Design/Firebase Realtime Database Layout.docx
+++ b/Design/Firebase Realtime Database Layout.docx
@@ -27,6 +27,7 @@
           <w:rFonts w:ascii="Arial" w:hAnsi="Arial" w:cs="Arial"/>
           <w:color w:val="202124"/>
           <w:spacing w:val="2"/>
+          <w:shd w:val="clear" w:color="auto" w:fill="FFFFFF"/>
         </w:rPr>
       </w:pPr>
       <w:r>
@@ -38,6 +39,37 @@
         </w:rPr>
         <w:t>'</w:t>
       </w:r>
+      <w:proofErr w:type="spellStart"/>
+      <w:r>
+        <w:rPr>
+          <w:rFonts w:ascii="Arial" w:hAnsi="Arial" w:cs="Arial"/>
+          <w:color w:val="202124"/>
+          <w:spacing w:val="2"/>
+          <w:shd w:val="clear" w:color="auto" w:fill="FFFFFF"/>
+        </w:rPr>
+        <w:t>user_ids</w:t>
+      </w:r>
+      <w:proofErr w:type="spellEnd"/>
+      <w:r>
+        <w:rPr>
+          <w:rFonts w:ascii="Arial" w:hAnsi="Arial" w:cs="Arial"/>
+          <w:color w:val="202124"/>
+          <w:spacing w:val="2"/>
+          <w:shd w:val="clear" w:color="auto" w:fill="FFFFFF"/>
+        </w:rPr>
+        <w:t>':{</w:t>
+      </w:r>
+    </w:p>
+    <w:p>
+      <w:pPr>
+        <w:ind w:left="840" w:firstLine="840"/>
+        <w:rPr>
+          <w:rFonts w:ascii="Arial" w:hAnsi="Arial" w:cs="Arial"/>
+          <w:color w:val="202124"/>
+          <w:spacing w:val="2"/>
+          <w:shd w:val="clear" w:color="auto" w:fill="FFFFFF"/>
+        </w:rPr>
+      </w:pPr>
       <w:proofErr w:type="gramStart"/>
       <w:r>
         <w:rPr>
@@ -46,7 +78,7 @@
           <w:spacing w:val="2"/>
           <w:shd w:val="clear" w:color="auto" w:fill="FFFFFF"/>
         </w:rPr>
-        <w:t>users</w:t>
+        <w:t>‘Ben’:</w:t>
       </w:r>
       <w:proofErr w:type="gramEnd"/>
       <w:r>
@@ -56,16 +88,153 @@
           <w:spacing w:val="2"/>
           <w:shd w:val="clear" w:color="auto" w:fill="FFFFFF"/>
         </w:rPr>
-        <w:t>':{</w:t>
-      </w:r>
-    </w:p>
-    <w:p>
-      <w:pPr>
-        <w:ind w:left="840" w:firstLine="840"/>
-        <w:rPr>
-          <w:rFonts w:ascii="Arial" w:hAnsi="Arial" w:cs="Arial"/>
-          <w:color w:val="202124"/>
-          <w:spacing w:val="2"/>
+        <w:t>{</w:t>
+      </w:r>
+    </w:p>
+    <w:p>
+      <w:pPr>
+        <w:ind w:left="1680" w:firstLine="840"/>
+        <w:rPr>
+          <w:rFonts w:ascii="Arial" w:hAnsi="Arial" w:cs="Arial"/>
+          <w:color w:val="202124"/>
+          <w:spacing w:val="2"/>
+          <w:shd w:val="clear" w:color="auto" w:fill="FFFFFF"/>
+        </w:rPr>
+      </w:pPr>
+      <w:r>
+        <w:rPr>
+          <w:rFonts w:ascii="Arial" w:hAnsi="Arial" w:cs="Arial"/>
+          <w:color w:val="202124"/>
+          <w:spacing w:val="2"/>
+          <w:shd w:val="clear" w:color="auto" w:fill="FFFFFF"/>
+        </w:rPr>
+        <w:t>‘</w:t>
+      </w:r>
+      <w:proofErr w:type="gramStart"/>
+      <w:r>
+        <w:rPr>
+          <w:rFonts w:ascii="Arial" w:hAnsi="Arial" w:cs="Arial"/>
+          <w:color w:val="202124"/>
+          <w:spacing w:val="2"/>
+          <w:shd w:val="clear" w:color="auto" w:fill="FFFFFF"/>
+        </w:rPr>
+        <w:t>email</w:t>
+      </w:r>
+      <w:proofErr w:type="gramEnd"/>
+      <w:r>
+        <w:rPr>
+          <w:rFonts w:ascii="Arial" w:hAnsi="Arial" w:cs="Arial"/>
+          <w:color w:val="202124"/>
+          <w:spacing w:val="2"/>
+          <w:shd w:val="clear" w:color="auto" w:fill="FFFFFF"/>
+        </w:rPr>
+        <w:t>’: ‘bensemail@email.com’</w:t>
+      </w:r>
+    </w:p>
+    <w:p>
+      <w:pPr>
+        <w:rPr>
+          <w:rFonts w:ascii="Arial" w:hAnsi="Arial" w:cs="Arial"/>
+          <w:color w:val="202124"/>
+          <w:spacing w:val="2"/>
+          <w:shd w:val="clear" w:color="auto" w:fill="FFFFFF"/>
+        </w:rPr>
+      </w:pPr>
+      <w:r>
+        <w:rPr>
+          <w:rFonts w:ascii="Arial" w:hAnsi="Arial" w:cs="Arial"/>
+          <w:color w:val="202124"/>
+          <w:spacing w:val="2"/>
+          <w:shd w:val="clear" w:color="auto" w:fill="FFFFFF"/>
+        </w:rPr>
+        <w:tab/>
+      </w:r>
+      <w:r>
+        <w:rPr>
+          <w:rFonts w:ascii="Arial" w:hAnsi="Arial" w:cs="Arial"/>
+          <w:color w:val="202124"/>
+          <w:spacing w:val="2"/>
+          <w:shd w:val="clear" w:color="auto" w:fill="FFFFFF"/>
+        </w:rPr>
+        <w:tab/>
+        <w:t>}</w:t>
+      </w:r>
+    </w:p>
+    <w:p>
+      <w:pPr>
+        <w:rPr>
+          <w:rFonts w:ascii="Arial" w:hAnsi="Arial" w:cs="Arial"/>
+          <w:color w:val="202124"/>
+          <w:spacing w:val="2"/>
+          <w:shd w:val="clear" w:color="auto" w:fill="FFFFFF"/>
+        </w:rPr>
+      </w:pPr>
+      <w:r>
+        <w:rPr>
+          <w:rFonts w:ascii="Arial" w:hAnsi="Arial" w:cs="Arial"/>
+          <w:color w:val="202124"/>
+          <w:spacing w:val="2"/>
+          <w:shd w:val="clear" w:color="auto" w:fill="FFFFFF"/>
+        </w:rPr>
+        <w:tab/>
+      </w:r>
+      <w:r>
+        <w:rPr>
+          <w:rFonts w:ascii="Arial" w:hAnsi="Arial" w:cs="Arial"/>
+          <w:color w:val="202124"/>
+          <w:spacing w:val="2"/>
+          <w:shd w:val="clear" w:color="auto" w:fill="FFFFFF"/>
+        </w:rPr>
+        <w:tab/>
+      </w:r>
+      <w:proofErr w:type="gramStart"/>
+      <w:r>
+        <w:rPr>
+          <w:rFonts w:ascii="Arial" w:hAnsi="Arial" w:cs="Arial"/>
+          <w:color w:val="202124"/>
+          <w:spacing w:val="2"/>
+          <w:shd w:val="clear" w:color="auto" w:fill="FFFFFF"/>
+        </w:rPr>
+        <w:t>‘user2:</w:t>
+      </w:r>
+      <w:proofErr w:type="gramEnd"/>
+      <w:r>
+        <w:rPr>
+          <w:rFonts w:ascii="Arial" w:hAnsi="Arial" w:cs="Arial"/>
+          <w:color w:val="202124"/>
+          <w:spacing w:val="2"/>
+          <w:shd w:val="clear" w:color="auto" w:fill="FFFFFF"/>
+        </w:rPr>
+        <w:t>{}</w:t>
+      </w:r>
+    </w:p>
+    <w:p>
+      <w:pPr>
+        <w:ind w:left="840"/>
+        <w:rPr>
+          <w:rFonts w:ascii="Arial" w:hAnsi="Arial" w:cs="Arial"/>
+          <w:color w:val="202124"/>
+          <w:spacing w:val="2"/>
+        </w:rPr>
+      </w:pPr>
+      <w:r>
+        <w:rPr>
+          <w:rFonts w:ascii="Arial" w:hAnsi="Arial" w:cs="Arial"/>
+          <w:color w:val="202124"/>
+          <w:spacing w:val="2"/>
+          <w:shd w:val="clear" w:color="auto" w:fill="FFFFFF"/>
+        </w:rPr>
+        <w:t>}</w:t>
+      </w:r>
+    </w:p>
+    <w:p>
+      <w:pPr>
+        <w:ind w:firstLine="840"/>
+        <w:rPr>
+          <w:rFonts w:ascii="Arial" w:hAnsi="Arial" w:cs="Arial"/>
+          <w:color w:val="202124"/>
+          <w:spacing w:val="2"/>
+          <w:shd w:val="clear" w:color="auto" w:fill="FFFFFF"/>
         </w:rPr>
       </w:pPr>
       <w:r>
@@ -102,6 +271,42 @@
     </w:p>
     <w:p>
       <w:pPr>
+        <w:ind w:firstLine="840"/>
+        <w:rPr>
+          <w:rFonts w:ascii="Arial" w:hAnsi="Arial" w:cs="Arial"/>
+          <w:color w:val="202124"/>
+          <w:spacing w:val="2"/>
+        </w:rPr>
+      </w:pPr>
+      <w:r>
+        <w:rPr>
+          <w:rFonts w:ascii="Arial" w:hAnsi="Arial" w:cs="Arial"/>
+          <w:color w:val="202124"/>
+          <w:spacing w:val="2"/>
+        </w:rPr>
+        <w:tab/>
+      </w:r>
+      <w:proofErr w:type="gramStart"/>
+      <w:r>
+        <w:rPr>
+          <w:rFonts w:ascii="Arial" w:hAnsi="Arial" w:cs="Arial"/>
+          <w:color w:val="202124"/>
+          <w:spacing w:val="2"/>
+        </w:rPr>
+        <w:t>‘Ben’:</w:t>
+      </w:r>
+      <w:proofErr w:type="gramEnd"/>
+      <w:r>
+        <w:rPr>
+          <w:rFonts w:ascii="Arial" w:hAnsi="Arial" w:cs="Arial"/>
+          <w:color w:val="202124"/>
+          <w:spacing w:val="2"/>
+        </w:rPr>
+        <w:t>{</w:t>
+      </w:r>
+    </w:p>
+    <w:p>
+      <w:pPr>
         <w:ind w:left="1680" w:firstLine="840"/>
         <w:rPr>
           <w:rFonts w:ascii="Arial" w:hAnsi="Arial" w:cs="Arial"/>
@@ -225,30 +430,21 @@
     </w:p>
     <w:p>
       <w:pPr>
-        <w:ind w:left="2520"/>
-        <w:rPr>
-          <w:rFonts w:ascii="Arial" w:hAnsi="Arial" w:cs="Arial"/>
-          <w:color w:val="202124"/>
-          <w:spacing w:val="2"/>
-        </w:rPr>
-      </w:pPr>
-      <w:r>
-        <w:rPr>
-          <w:rFonts w:ascii="Arial" w:hAnsi="Arial" w:cs="Arial"/>
-          <w:color w:val="202124"/>
-          <w:spacing w:val="2"/>
-          <w:shd w:val="clear" w:color="auto" w:fill="FFFFFF"/>
-        </w:rPr>
-        <w:t>}</w:t>
-      </w:r>
-      <w:r>
-        <w:rPr>
-          <w:rFonts w:ascii="Arial" w:hAnsi="Arial" w:cs="Arial"/>
-          <w:color w:val="202124"/>
-          <w:spacing w:val="2"/>
-          <w:shd w:val="clear" w:color="auto" w:fill="FFFFFF"/>
-        </w:rPr>
-        <w:t>,</w:t>
+        <w:ind w:left="1680" w:firstLine="840"/>
+        <w:rPr>
+          <w:rFonts w:ascii="Arial" w:hAnsi="Arial" w:cs="Arial"/>
+          <w:color w:val="202124"/>
+          <w:spacing w:val="2"/>
+        </w:rPr>
+      </w:pPr>
+      <w:r>
+        <w:rPr>
+          <w:rFonts w:ascii="Arial" w:hAnsi="Arial" w:cs="Arial"/>
+          <w:color w:val="202124"/>
+          <w:spacing w:val="2"/>
+          <w:shd w:val="clear" w:color="auto" w:fill="FFFFFF"/>
+        </w:rPr>
+        <w:t>},</w:t>
       </w:r>
     </w:p>
     <w:p>
@@ -378,6 +574,7 @@
           <w:rFonts w:ascii="Arial" w:hAnsi="Arial" w:cs="Arial"/>
           <w:color w:val="202124"/>
           <w:spacing w:val="2"/>
+          <w:shd w:val="clear" w:color="auto" w:fill="FFFFFF"/>
         </w:rPr>
       </w:pPr>
       <w:r>
@@ -389,15 +586,6 @@
         </w:rPr>
         <w:t>}</w:t>
       </w:r>
-      <w:r>
-        <w:rPr>
-          <w:rFonts w:ascii="Arial" w:hAnsi="Arial" w:cs="Arial"/>
-          <w:color w:val="202124"/>
-          <w:spacing w:val="2"/>
-          <w:shd w:val="clear" w:color="auto" w:fill="FFFFFF"/>
-        </w:rPr>
-        <w:t>,</w:t>
-      </w:r>
     </w:p>
     <w:p>
       <w:pPr>
@@ -406,6 +594,57 @@
           <w:rFonts w:ascii="Arial" w:hAnsi="Arial" w:cs="Arial"/>
           <w:color w:val="202124"/>
           <w:spacing w:val="2"/>
+          <w:shd w:val="clear" w:color="auto" w:fill="FFFFFF"/>
+        </w:rPr>
+      </w:pPr>
+      <w:proofErr w:type="gramStart"/>
+      <w:r>
+        <w:rPr>
+          <w:rFonts w:ascii="Arial" w:hAnsi="Arial" w:cs="Arial"/>
+          <w:color w:val="202124"/>
+          <w:spacing w:val="2"/>
+          <w:shd w:val="clear" w:color="auto" w:fill="FFFFFF"/>
+        </w:rPr>
+        <w:t>‘user2:</w:t>
+      </w:r>
+      <w:proofErr w:type="gramEnd"/>
+      <w:r>
+        <w:rPr>
+          <w:rFonts w:ascii="Arial" w:hAnsi="Arial" w:cs="Arial"/>
+          <w:color w:val="202124"/>
+          <w:spacing w:val="2"/>
+          <w:shd w:val="clear" w:color="auto" w:fill="FFFFFF"/>
+        </w:rPr>
+        <w:t>{}</w:t>
+      </w:r>
+    </w:p>
+    <w:p>
+      <w:pPr>
+        <w:rPr>
+          <w:rFonts w:ascii="Arial" w:hAnsi="Arial" w:cs="Arial"/>
+          <w:color w:val="202124"/>
+          <w:spacing w:val="2"/>
+        </w:rPr>
+      </w:pPr>
+      <w:r>
+        <w:rPr>
+          <w:rFonts w:ascii="Arial" w:hAnsi="Arial" w:cs="Arial"/>
+          <w:color w:val="202124"/>
+          <w:spacing w:val="2"/>
+          <w:shd w:val="clear" w:color="auto" w:fill="FFFFFF"/>
+        </w:rPr>
+        <w:tab/>
+        <w:t>}</w:t>
+      </w:r>
+    </w:p>
+    <w:p>
+      <w:pPr>
+        <w:ind w:firstLine="840"/>
+        <w:rPr>
+          <w:rFonts w:ascii="Arial" w:hAnsi="Arial" w:cs="Arial"/>
+          <w:color w:val="202124"/>
+          <w:spacing w:val="2"/>
+          <w:shd w:val="clear" w:color="auto" w:fill="FFFFFF"/>
         </w:rPr>
       </w:pPr>
       <w:r>
@@ -439,6 +678,47 @@
         </w:rPr>
         <w:t>':{</w:t>
       </w:r>
+      <w:bookmarkStart w:id="0" w:name="_GoBack"/>
+      <w:bookmarkEnd w:id="0"/>
+    </w:p>
+    <w:p>
+      <w:pPr>
+        <w:ind w:firstLine="840"/>
+        <w:rPr>
+          <w:rFonts w:ascii="Arial" w:hAnsi="Arial" w:cs="Arial"/>
+          <w:color w:val="202124"/>
+          <w:spacing w:val="2"/>
+        </w:rPr>
+      </w:pPr>
+      <w:r>
+        <w:rPr>
+          <w:rFonts w:ascii="Arial" w:hAnsi="Arial" w:cs="Arial"/>
+          <w:color w:val="202124"/>
+          <w:spacing w:val="2"/>
+          <w:shd w:val="clear" w:color="auto" w:fill="FFFFFF"/>
+        </w:rPr>
+        <w:tab/>
+      </w:r>
+      <w:proofErr w:type="gramStart"/>
+      <w:r>
+        <w:rPr>
+          <w:rFonts w:ascii="Arial" w:hAnsi="Arial" w:cs="Arial"/>
+          <w:color w:val="202124"/>
+          <w:spacing w:val="2"/>
+          <w:shd w:val="clear" w:color="auto" w:fill="FFFFFF"/>
+        </w:rPr>
+        <w:t>‘Ben’:</w:t>
+      </w:r>
+      <w:proofErr w:type="gramEnd"/>
+      <w:r>
+        <w:rPr>
+          <w:rFonts w:ascii="Arial" w:hAnsi="Arial" w:cs="Arial"/>
+          <w:color w:val="202124"/>
+          <w:spacing w:val="2"/>
+          <w:shd w:val="clear" w:color="auto" w:fill="FFFFFF"/>
+        </w:rPr>
+        <w:t>{</w:t>
+      </w:r>
     </w:p>
     <w:p>
       <w:pPr>
@@ -497,16 +777,7 @@
           <w:spacing w:val="2"/>
           <w:shd w:val="clear" w:color="auto" w:fill="FFFFFF"/>
         </w:rPr>
-        <w:t>':'Ben's Roll'</w:t>
-      </w:r>
-      <w:r>
-        <w:rPr>
-          <w:rFonts w:ascii="Arial" w:hAnsi="Arial" w:cs="Arial"/>
-          <w:color w:val="202124"/>
-          <w:spacing w:val="2"/>
-          <w:shd w:val="clear" w:color="auto" w:fill="FFFFFF"/>
-        </w:rPr>
-        <w:t>,</w:t>
+        <w:t>':'Ben's Roll',</w:t>
       </w:r>
     </w:p>
     <w:p>
@@ -547,16 +818,7 @@
           <w:spacing w:val="2"/>
           <w:shd w:val="clear" w:color="auto" w:fill="FFFFFF"/>
         </w:rPr>
-        <w:t>': '+(3) + (7)'</w:t>
-      </w:r>
-      <w:r>
-        <w:rPr>
-          <w:rFonts w:ascii="Arial" w:hAnsi="Arial" w:cs="Arial"/>
-          <w:color w:val="202124"/>
-          <w:spacing w:val="2"/>
-          <w:shd w:val="clear" w:color="auto" w:fill="FFFFFF"/>
-        </w:rPr>
-        <w:t>,</w:t>
+        <w:t>': '+(3) + (7)',</w:t>
       </w:r>
     </w:p>
     <w:p>
@@ -597,16 +859,7 @@
           <w:spacing w:val="2"/>
           <w:shd w:val="clear" w:color="auto" w:fill="FFFFFF"/>
         </w:rPr>
-        <w:t>': 10</w:t>
-      </w:r>
-      <w:r>
-        <w:rPr>
-          <w:rFonts w:ascii="Arial" w:hAnsi="Arial" w:cs="Arial"/>
-          <w:color w:val="202124"/>
-          <w:spacing w:val="2"/>
-          <w:shd w:val="clear" w:color="auto" w:fill="FFFFFF"/>
-        </w:rPr>
-        <w:t>,</w:t>
+        <w:t>': 10,</w:t>
       </w:r>
     </w:p>
     <w:p>
@@ -676,6 +929,7 @@
           <w:rFonts w:ascii="Arial" w:hAnsi="Arial" w:cs="Arial"/>
           <w:color w:val="202124"/>
           <w:spacing w:val="2"/>
+          <w:shd w:val="clear" w:color="auto" w:fill="FFFFFF"/>
         </w:rPr>
       </w:pPr>
       <w:r>
@@ -687,6 +941,43 @@
         </w:rPr>
         <w:t>}</w:t>
       </w:r>
+      <w:r>
+        <w:rPr>
+          <w:rFonts w:ascii="Arial" w:hAnsi="Arial" w:cs="Arial"/>
+          <w:color w:val="202124"/>
+          <w:spacing w:val="2"/>
+          <w:shd w:val="clear" w:color="auto" w:fill="FFFFFF"/>
+        </w:rPr>
+        <w:t>,</w:t>
+      </w:r>
+    </w:p>
+    <w:p>
+      <w:pPr>
+        <w:rPr>
+          <w:rFonts w:ascii="Arial" w:hAnsi="Arial" w:cs="Arial"/>
+          <w:color w:val="202124"/>
+          <w:spacing w:val="2"/>
+        </w:rPr>
+      </w:pPr>
+      <w:r>
+        <w:rPr>
+          <w:rFonts w:ascii="Arial" w:hAnsi="Arial" w:cs="Arial"/>
+          <w:color w:val="202124"/>
+          <w:spacing w:val="2"/>
+          <w:shd w:val="clear" w:color="auto" w:fill="FFFFFF"/>
+        </w:rPr>
+        <w:tab/>
+      </w:r>
+      <w:r>
+        <w:rPr>
+          <w:rFonts w:ascii="Arial" w:hAnsi="Arial" w:cs="Arial"/>
+          <w:color w:val="202124"/>
+          <w:spacing w:val="2"/>
+          <w:shd w:val="clear" w:color="auto" w:fill="FFFFFF"/>
+        </w:rPr>
+        <w:tab/>
+        <w:t>‘user2:{}</w:t>
+      </w:r>
     </w:p>
     <w:p>
       <w:pPr>
@@ -707,8 +998,6 @@
         </w:rPr>
         <w:t>}</w:t>
       </w:r>
-      <w:bookmarkStart w:id="0" w:name="_GoBack"/>
-      <w:bookmarkEnd w:id="0"/>
     </w:p>
     <w:p>
       <w:r>

</xml_diff>